<commit_message>
Add template for Covid Test results and fix typos in other reports for AB#10829
</commit_message>
<xml_diff>
--- a/Apps/WebClient/src/Server/Assets/Templates/ImmunizationReport.docx
+++ b/Apps/WebClient/src/Server/Assets/Templates/ImmunizationReport.docx
@@ -1607,16 +1607,8 @@
         <w:rPr>
           <w:color w:val="auto"/>
         </w:rPr>
-        <w:t xml:space="preserve">DISCLAIMER: Provincial Immunization Registry record only. Immunization history </w:t>
+        <w:t>DISCLAIMER: Provincial Immunization Registry record only. Immunization history displayed</w:t>
       </w:r>
-      <w:proofErr w:type="gramStart"/>
-      <w:r>
-        <w:rPr>
-          <w:color w:val="auto"/>
-        </w:rPr>
-        <w:t>displayed</w:t>
-      </w:r>
-      <w:proofErr w:type="gramEnd"/>
     </w:p>
     <w:p>
       <w:pPr>
@@ -2325,9 +2317,12 @@
       </w:r>
     </w:p>
     <w:sectPr>
-      <w:headerReference w:type="default" r:id="rId7"/>
-      <w:footerReference w:type="even" r:id="rId8"/>
-      <w:footerReference w:type="default" r:id="rId9"/>
+      <w:headerReference w:type="even" r:id="rId7"/>
+      <w:headerReference w:type="default" r:id="rId8"/>
+      <w:footerReference w:type="even" r:id="rId9"/>
+      <w:footerReference w:type="default" r:id="rId10"/>
+      <w:headerReference w:type="first" r:id="rId11"/>
+      <w:footerReference w:type="first" r:id="rId12"/>
       <w:pgSz w:w="12240" w:h="15840"/>
       <w:pgMar w:top="720" w:right="720" w:bottom="720" w:left="720" w:header="708" w:footer="708" w:gutter="0"/>
       <w:cols w:space="708"/>
@@ -2520,6 +2515,16 @@
 </w:ftr>
 </file>
 
+<file path=word/footer3.xml><?xml version="1.0" encoding="utf-8"?>
+<w:ftr xmlns:wpc="http://schemas.microsoft.com/office/word/2010/wordprocessingCanvas" xmlns:cx="http://schemas.microsoft.com/office/drawing/2014/chartex" xmlns:cx1="http://schemas.microsoft.com/office/drawing/2015/9/8/chartex" xmlns:cx2="http://schemas.microsoft.com/office/drawing/2015/10/21/chartex" xmlns:cx3="http://schemas.microsoft.com/office/drawing/2016/5/9/chartex" xmlns:cx4="http://schemas.microsoft.com/office/drawing/2016/5/10/chartex" xmlns:cx5="http://schemas.microsoft.com/office/drawing/2016/5/11/chartex" xmlns:cx6="http://schemas.microsoft.com/office/drawing/2016/5/12/chartex" xmlns:cx7="http://schemas.microsoft.com/office/drawing/2016/5/13/chartex" xmlns:cx8="http://schemas.microsoft.com/office/drawing/2016/5/14/chartex" xmlns:mc="http://schemas.openxmlformats.org/markup-compatibility/2006" xmlns:aink="http://schemas.microsoft.com/office/drawing/2016/ink" xmlns:am3d="http://schemas.microsoft.com/office/drawing/2017/model3d" xmlns:o="urn:schemas-microsoft-com:office:office" xmlns:r="http://schemas.openxmlformats.org/officeDocument/2006/relationships" xmlns:m="http://schemas.openxmlformats.org/officeDocument/2006/math" xmlns:v="urn:schemas-microsoft-com:vml" xmlns:wp14="http://schemas.microsoft.com/office/word/2010/wordprocessingDrawing" xmlns:wp="http://schemas.openxmlformats.org/drawingml/2006/wordprocessingDrawing" xmlns:w10="urn:schemas-microsoft-com:office:word" xmlns:w="http://schemas.openxmlformats.org/wordprocessingml/2006/main" xmlns:w14="http://schemas.microsoft.com/office/word/2010/wordml" xmlns:w15="http://schemas.microsoft.com/office/word/2012/wordml" xmlns:w16cex="http://schemas.microsoft.com/office/word/2018/wordml/cex" xmlns:w16cid="http://schemas.microsoft.com/office/word/2016/wordml/cid" xmlns:w16="http://schemas.microsoft.com/office/word/2018/wordml" xmlns:w16sdtdh="http://schemas.microsoft.com/office/word/2020/wordml/sdtdatahash" xmlns:w16se="http://schemas.microsoft.com/office/word/2015/wordml/symex" xmlns:wpg="http://schemas.microsoft.com/office/word/2010/wordprocessingGroup" xmlns:wpi="http://schemas.microsoft.com/office/word/2010/wordprocessingInk" xmlns:wne="http://schemas.microsoft.com/office/word/2006/wordml" xmlns:wps="http://schemas.microsoft.com/office/word/2010/wordprocessingShape" mc:Ignorable="w14 w15 w16se w16cid w16 w16cex w16sdtdh wp14">
+  <w:p>
+    <w:pPr>
+      <w:pStyle w:val="Footer"/>
+    </w:pPr>
+  </w:p>
+</w:ftr>
+</file>
+
 <file path=word/footnotes.xml><?xml version="1.0" encoding="utf-8"?>
 <w:footnotes xmlns:wpc="http://schemas.microsoft.com/office/word/2010/wordprocessingCanvas" xmlns:cx="http://schemas.microsoft.com/office/drawing/2014/chartex" xmlns:cx1="http://schemas.microsoft.com/office/drawing/2015/9/8/chartex" xmlns:cx2="http://schemas.microsoft.com/office/drawing/2015/10/21/chartex" xmlns:cx3="http://schemas.microsoft.com/office/drawing/2016/5/9/chartex" xmlns:cx4="http://schemas.microsoft.com/office/drawing/2016/5/10/chartex" xmlns:cx5="http://schemas.microsoft.com/office/drawing/2016/5/11/chartex" xmlns:cx6="http://schemas.microsoft.com/office/drawing/2016/5/12/chartex" xmlns:cx7="http://schemas.microsoft.com/office/drawing/2016/5/13/chartex" xmlns:cx8="http://schemas.microsoft.com/office/drawing/2016/5/14/chartex" xmlns:mc="http://schemas.openxmlformats.org/markup-compatibility/2006" xmlns:aink="http://schemas.microsoft.com/office/drawing/2016/ink" xmlns:am3d="http://schemas.microsoft.com/office/drawing/2017/model3d" xmlns:o="urn:schemas-microsoft-com:office:office" xmlns:r="http://schemas.openxmlformats.org/officeDocument/2006/relationships" xmlns:m="http://schemas.openxmlformats.org/officeDocument/2006/math" xmlns:v="urn:schemas-microsoft-com:vml" xmlns:wp14="http://schemas.microsoft.com/office/word/2010/wordprocessingDrawing" xmlns:wp="http://schemas.openxmlformats.org/drawingml/2006/wordprocessingDrawing" xmlns:w10="urn:schemas-microsoft-com:office:word" xmlns:w="http://schemas.openxmlformats.org/wordprocessingml/2006/main" xmlns:w14="http://schemas.microsoft.com/office/word/2010/wordml" xmlns:w15="http://schemas.microsoft.com/office/word/2012/wordml" xmlns:w16cex="http://schemas.microsoft.com/office/word/2018/wordml/cex" xmlns:w16cid="http://schemas.microsoft.com/office/word/2016/wordml/cid" xmlns:w16="http://schemas.microsoft.com/office/word/2018/wordml" xmlns:w16sdtdh="http://schemas.microsoft.com/office/word/2020/wordml/sdtdatahash" xmlns:w16se="http://schemas.microsoft.com/office/word/2015/wordml/symex" xmlns:wpg="http://schemas.microsoft.com/office/word/2010/wordprocessingGroup" xmlns:wpi="http://schemas.microsoft.com/office/word/2010/wordprocessingInk" xmlns:wne="http://schemas.microsoft.com/office/word/2006/wordml" xmlns:wps="http://schemas.microsoft.com/office/word/2010/wordprocessingShape" mc:Ignorable="w14 w15 w16se w16cid w16 w16cex w16sdtdh wp14">
   <w:footnote w:type="separator" w:id="-1">
@@ -2540,6 +2545,16 @@
 </file>
 
 <file path=word/header1.xml><?xml version="1.0" encoding="utf-8"?>
+<w:hdr xmlns:wpc="http://schemas.microsoft.com/office/word/2010/wordprocessingCanvas" xmlns:cx="http://schemas.microsoft.com/office/drawing/2014/chartex" xmlns:cx1="http://schemas.microsoft.com/office/drawing/2015/9/8/chartex" xmlns:cx2="http://schemas.microsoft.com/office/drawing/2015/10/21/chartex" xmlns:cx3="http://schemas.microsoft.com/office/drawing/2016/5/9/chartex" xmlns:cx4="http://schemas.microsoft.com/office/drawing/2016/5/10/chartex" xmlns:cx5="http://schemas.microsoft.com/office/drawing/2016/5/11/chartex" xmlns:cx6="http://schemas.microsoft.com/office/drawing/2016/5/12/chartex" xmlns:cx7="http://schemas.microsoft.com/office/drawing/2016/5/13/chartex" xmlns:cx8="http://schemas.microsoft.com/office/drawing/2016/5/14/chartex" xmlns:mc="http://schemas.openxmlformats.org/markup-compatibility/2006" xmlns:aink="http://schemas.microsoft.com/office/drawing/2016/ink" xmlns:am3d="http://schemas.microsoft.com/office/drawing/2017/model3d" xmlns:o="urn:schemas-microsoft-com:office:office" xmlns:r="http://schemas.openxmlformats.org/officeDocument/2006/relationships" xmlns:m="http://schemas.openxmlformats.org/officeDocument/2006/math" xmlns:v="urn:schemas-microsoft-com:vml" xmlns:wp14="http://schemas.microsoft.com/office/word/2010/wordprocessingDrawing" xmlns:wp="http://schemas.openxmlformats.org/drawingml/2006/wordprocessingDrawing" xmlns:w10="urn:schemas-microsoft-com:office:word" xmlns:w="http://schemas.openxmlformats.org/wordprocessingml/2006/main" xmlns:w14="http://schemas.microsoft.com/office/word/2010/wordml" xmlns:w15="http://schemas.microsoft.com/office/word/2012/wordml" xmlns:w16cex="http://schemas.microsoft.com/office/word/2018/wordml/cex" xmlns:w16cid="http://schemas.microsoft.com/office/word/2016/wordml/cid" xmlns:w16="http://schemas.microsoft.com/office/word/2018/wordml" xmlns:w16sdtdh="http://schemas.microsoft.com/office/word/2020/wordml/sdtdatahash" xmlns:w16se="http://schemas.microsoft.com/office/word/2015/wordml/symex" xmlns:wpg="http://schemas.microsoft.com/office/word/2010/wordprocessingGroup" xmlns:wpi="http://schemas.microsoft.com/office/word/2010/wordprocessingInk" xmlns:wne="http://schemas.microsoft.com/office/word/2006/wordml" xmlns:wps="http://schemas.microsoft.com/office/word/2010/wordprocessingShape" mc:Ignorable="w14 w15 w16se w16cid w16 w16cex w16sdtdh wp14">
+  <w:p>
+    <w:pPr>
+      <w:pStyle w:val="Header"/>
+    </w:pPr>
+  </w:p>
+</w:hdr>
+</file>
+
+<file path=word/header2.xml><?xml version="1.0" encoding="utf-8"?>
 <w:hdr xmlns:wpc="http://schemas.microsoft.com/office/word/2010/wordprocessingCanvas" xmlns:cx="http://schemas.microsoft.com/office/drawing/2014/chartex" xmlns:cx1="http://schemas.microsoft.com/office/drawing/2015/9/8/chartex" xmlns:cx2="http://schemas.microsoft.com/office/drawing/2015/10/21/chartex" xmlns:cx3="http://schemas.microsoft.com/office/drawing/2016/5/9/chartex" xmlns:cx4="http://schemas.microsoft.com/office/drawing/2016/5/10/chartex" xmlns:cx5="http://schemas.microsoft.com/office/drawing/2016/5/11/chartex" xmlns:cx6="http://schemas.microsoft.com/office/drawing/2016/5/12/chartex" xmlns:cx7="http://schemas.microsoft.com/office/drawing/2016/5/13/chartex" xmlns:cx8="http://schemas.microsoft.com/office/drawing/2016/5/14/chartex" xmlns:mc="http://schemas.openxmlformats.org/markup-compatibility/2006" xmlns:aink="http://schemas.microsoft.com/office/drawing/2016/ink" xmlns:am3d="http://schemas.microsoft.com/office/drawing/2017/model3d" xmlns:o="urn:schemas-microsoft-com:office:office" xmlns:r="http://schemas.openxmlformats.org/officeDocument/2006/relationships" xmlns:m="http://schemas.openxmlformats.org/officeDocument/2006/math" xmlns:v="urn:schemas-microsoft-com:vml" xmlns:wp14="http://schemas.microsoft.com/office/word/2010/wordprocessingDrawing" xmlns:wp="http://schemas.openxmlformats.org/drawingml/2006/wordprocessingDrawing" xmlns:w10="urn:schemas-microsoft-com:office:word" xmlns:w="http://schemas.openxmlformats.org/wordprocessingml/2006/main" xmlns:w14="http://schemas.microsoft.com/office/word/2010/wordml" xmlns:w15="http://schemas.microsoft.com/office/word/2012/wordml" xmlns:w16cex="http://schemas.microsoft.com/office/word/2018/wordml/cex" xmlns:w16cid="http://schemas.microsoft.com/office/word/2016/wordml/cid" xmlns:w16="http://schemas.microsoft.com/office/word/2018/wordml" xmlns:w16sdtdh="http://schemas.microsoft.com/office/word/2020/wordml/sdtdatahash" xmlns:w16se="http://schemas.microsoft.com/office/word/2015/wordml/symex" xmlns:wpg="http://schemas.microsoft.com/office/word/2010/wordprocessingGroup" xmlns:wpi="http://schemas.microsoft.com/office/word/2010/wordprocessingInk" xmlns:wne="http://schemas.microsoft.com/office/word/2006/wordml" xmlns:wps="http://schemas.microsoft.com/office/word/2010/wordprocessingShape" mc:Ignorable="w14 w15 w16se w16cid w16 w16cex w16sdtdh wp14">
   <w:tbl>
     <w:tblPr>
@@ -2675,7 +2690,19 @@
       <w:rPr>
         <w:rFonts w:ascii="Myriad-Pro, Calibri, Arial" w:hAnsi="Myriad-Pro, Calibri, Arial"/>
       </w:rPr>
-      <w:t xml:space="preserve">This record was generated by </w:t>
+      <w:t xml:space="preserve">This </w:t>
+    </w:r>
+    <w:r>
+      <w:rPr>
+        <w:rFonts w:ascii="Myriad-Pro, Calibri, Arial" w:hAnsi="Myriad-Pro, Calibri, Arial"/>
+      </w:rPr>
+      <w:t>report</w:t>
+    </w:r>
+    <w:r>
+      <w:rPr>
+        <w:rFonts w:ascii="Myriad-Pro, Calibri, Arial" w:hAnsi="Myriad-Pro, Calibri, Arial"/>
+      </w:rPr>
+      <w:t xml:space="preserve"> was generated by </w:t>
     </w:r>
     <w:r>
       <w:rPr>
@@ -3162,6 +3189,16 @@
       </w:rPr>
       <w:t>}</w:t>
     </w:r>
+  </w:p>
+</w:hdr>
+</file>
+
+<file path=word/header3.xml><?xml version="1.0" encoding="utf-8"?>
+<w:hdr xmlns:wpc="http://schemas.microsoft.com/office/word/2010/wordprocessingCanvas" xmlns:cx="http://schemas.microsoft.com/office/drawing/2014/chartex" xmlns:cx1="http://schemas.microsoft.com/office/drawing/2015/9/8/chartex" xmlns:cx2="http://schemas.microsoft.com/office/drawing/2015/10/21/chartex" xmlns:cx3="http://schemas.microsoft.com/office/drawing/2016/5/9/chartex" xmlns:cx4="http://schemas.microsoft.com/office/drawing/2016/5/10/chartex" xmlns:cx5="http://schemas.microsoft.com/office/drawing/2016/5/11/chartex" xmlns:cx6="http://schemas.microsoft.com/office/drawing/2016/5/12/chartex" xmlns:cx7="http://schemas.microsoft.com/office/drawing/2016/5/13/chartex" xmlns:cx8="http://schemas.microsoft.com/office/drawing/2016/5/14/chartex" xmlns:mc="http://schemas.openxmlformats.org/markup-compatibility/2006" xmlns:aink="http://schemas.microsoft.com/office/drawing/2016/ink" xmlns:am3d="http://schemas.microsoft.com/office/drawing/2017/model3d" xmlns:o="urn:schemas-microsoft-com:office:office" xmlns:r="http://schemas.openxmlformats.org/officeDocument/2006/relationships" xmlns:m="http://schemas.openxmlformats.org/officeDocument/2006/math" xmlns:v="urn:schemas-microsoft-com:vml" xmlns:wp14="http://schemas.microsoft.com/office/word/2010/wordprocessingDrawing" xmlns:wp="http://schemas.openxmlformats.org/drawingml/2006/wordprocessingDrawing" xmlns:w10="urn:schemas-microsoft-com:office:word" xmlns:w="http://schemas.openxmlformats.org/wordprocessingml/2006/main" xmlns:w14="http://schemas.microsoft.com/office/word/2010/wordml" xmlns:w15="http://schemas.microsoft.com/office/word/2012/wordml" xmlns:w16cex="http://schemas.microsoft.com/office/word/2018/wordml/cex" xmlns:w16cid="http://schemas.microsoft.com/office/word/2016/wordml/cid" xmlns:w16="http://schemas.microsoft.com/office/word/2018/wordml" xmlns:w16sdtdh="http://schemas.microsoft.com/office/word/2020/wordml/sdtdatahash" xmlns:w16se="http://schemas.microsoft.com/office/word/2015/wordml/symex" xmlns:wpg="http://schemas.microsoft.com/office/word/2010/wordprocessingGroup" xmlns:wpi="http://schemas.microsoft.com/office/word/2010/wordprocessingInk" xmlns:wne="http://schemas.microsoft.com/office/word/2006/wordml" xmlns:wps="http://schemas.microsoft.com/office/word/2010/wordprocessingShape" mc:Ignorable="w14 w15 w16se w16cid w16 w16cex w16sdtdh wp14">
+  <w:p>
+    <w:pPr>
+      <w:pStyle w:val="Header"/>
+    </w:pPr>
   </w:p>
 </w:hdr>
 </file>

</xml_diff>

<commit_message>
Add template for Covid Test results for AB#10829 (#2532)
* Add template for Covid Test results and fix typos in other reports for AB#10829
</commit_message>
<xml_diff>
--- a/Apps/WebClient/src/Server/Assets/Templates/ImmunizationReport.docx
+++ b/Apps/WebClient/src/Server/Assets/Templates/ImmunizationReport.docx
@@ -1607,16 +1607,8 @@
         <w:rPr>
           <w:color w:val="auto"/>
         </w:rPr>
-        <w:t xml:space="preserve">DISCLAIMER: Provincial Immunization Registry record only. Immunization history </w:t>
+        <w:t>DISCLAIMER: Provincial Immunization Registry record only. Immunization history displayed</w:t>
       </w:r>
-      <w:proofErr w:type="gramStart"/>
-      <w:r>
-        <w:rPr>
-          <w:color w:val="auto"/>
-        </w:rPr>
-        <w:t>displayed</w:t>
-      </w:r>
-      <w:proofErr w:type="gramEnd"/>
     </w:p>
     <w:p>
       <w:pPr>
@@ -2325,9 +2317,12 @@
       </w:r>
     </w:p>
     <w:sectPr>
-      <w:headerReference w:type="default" r:id="rId7"/>
-      <w:footerReference w:type="even" r:id="rId8"/>
-      <w:footerReference w:type="default" r:id="rId9"/>
+      <w:headerReference w:type="even" r:id="rId7"/>
+      <w:headerReference w:type="default" r:id="rId8"/>
+      <w:footerReference w:type="even" r:id="rId9"/>
+      <w:footerReference w:type="default" r:id="rId10"/>
+      <w:headerReference w:type="first" r:id="rId11"/>
+      <w:footerReference w:type="first" r:id="rId12"/>
       <w:pgSz w:w="12240" w:h="15840"/>
       <w:pgMar w:top="720" w:right="720" w:bottom="720" w:left="720" w:header="708" w:footer="708" w:gutter="0"/>
       <w:cols w:space="708"/>
@@ -2520,6 +2515,16 @@
 </w:ftr>
 </file>
 
+<file path=word/footer3.xml><?xml version="1.0" encoding="utf-8"?>
+<w:ftr xmlns:wpc="http://schemas.microsoft.com/office/word/2010/wordprocessingCanvas" xmlns:cx="http://schemas.microsoft.com/office/drawing/2014/chartex" xmlns:cx1="http://schemas.microsoft.com/office/drawing/2015/9/8/chartex" xmlns:cx2="http://schemas.microsoft.com/office/drawing/2015/10/21/chartex" xmlns:cx3="http://schemas.microsoft.com/office/drawing/2016/5/9/chartex" xmlns:cx4="http://schemas.microsoft.com/office/drawing/2016/5/10/chartex" xmlns:cx5="http://schemas.microsoft.com/office/drawing/2016/5/11/chartex" xmlns:cx6="http://schemas.microsoft.com/office/drawing/2016/5/12/chartex" xmlns:cx7="http://schemas.microsoft.com/office/drawing/2016/5/13/chartex" xmlns:cx8="http://schemas.microsoft.com/office/drawing/2016/5/14/chartex" xmlns:mc="http://schemas.openxmlformats.org/markup-compatibility/2006" xmlns:aink="http://schemas.microsoft.com/office/drawing/2016/ink" xmlns:am3d="http://schemas.microsoft.com/office/drawing/2017/model3d" xmlns:o="urn:schemas-microsoft-com:office:office" xmlns:r="http://schemas.openxmlformats.org/officeDocument/2006/relationships" xmlns:m="http://schemas.openxmlformats.org/officeDocument/2006/math" xmlns:v="urn:schemas-microsoft-com:vml" xmlns:wp14="http://schemas.microsoft.com/office/word/2010/wordprocessingDrawing" xmlns:wp="http://schemas.openxmlformats.org/drawingml/2006/wordprocessingDrawing" xmlns:w10="urn:schemas-microsoft-com:office:word" xmlns:w="http://schemas.openxmlformats.org/wordprocessingml/2006/main" xmlns:w14="http://schemas.microsoft.com/office/word/2010/wordml" xmlns:w15="http://schemas.microsoft.com/office/word/2012/wordml" xmlns:w16cex="http://schemas.microsoft.com/office/word/2018/wordml/cex" xmlns:w16cid="http://schemas.microsoft.com/office/word/2016/wordml/cid" xmlns:w16="http://schemas.microsoft.com/office/word/2018/wordml" xmlns:w16sdtdh="http://schemas.microsoft.com/office/word/2020/wordml/sdtdatahash" xmlns:w16se="http://schemas.microsoft.com/office/word/2015/wordml/symex" xmlns:wpg="http://schemas.microsoft.com/office/word/2010/wordprocessingGroup" xmlns:wpi="http://schemas.microsoft.com/office/word/2010/wordprocessingInk" xmlns:wne="http://schemas.microsoft.com/office/word/2006/wordml" xmlns:wps="http://schemas.microsoft.com/office/word/2010/wordprocessingShape" mc:Ignorable="w14 w15 w16se w16cid w16 w16cex w16sdtdh wp14">
+  <w:p>
+    <w:pPr>
+      <w:pStyle w:val="Footer"/>
+    </w:pPr>
+  </w:p>
+</w:ftr>
+</file>
+
 <file path=word/footnotes.xml><?xml version="1.0" encoding="utf-8"?>
 <w:footnotes xmlns:wpc="http://schemas.microsoft.com/office/word/2010/wordprocessingCanvas" xmlns:cx="http://schemas.microsoft.com/office/drawing/2014/chartex" xmlns:cx1="http://schemas.microsoft.com/office/drawing/2015/9/8/chartex" xmlns:cx2="http://schemas.microsoft.com/office/drawing/2015/10/21/chartex" xmlns:cx3="http://schemas.microsoft.com/office/drawing/2016/5/9/chartex" xmlns:cx4="http://schemas.microsoft.com/office/drawing/2016/5/10/chartex" xmlns:cx5="http://schemas.microsoft.com/office/drawing/2016/5/11/chartex" xmlns:cx6="http://schemas.microsoft.com/office/drawing/2016/5/12/chartex" xmlns:cx7="http://schemas.microsoft.com/office/drawing/2016/5/13/chartex" xmlns:cx8="http://schemas.microsoft.com/office/drawing/2016/5/14/chartex" xmlns:mc="http://schemas.openxmlformats.org/markup-compatibility/2006" xmlns:aink="http://schemas.microsoft.com/office/drawing/2016/ink" xmlns:am3d="http://schemas.microsoft.com/office/drawing/2017/model3d" xmlns:o="urn:schemas-microsoft-com:office:office" xmlns:r="http://schemas.openxmlformats.org/officeDocument/2006/relationships" xmlns:m="http://schemas.openxmlformats.org/officeDocument/2006/math" xmlns:v="urn:schemas-microsoft-com:vml" xmlns:wp14="http://schemas.microsoft.com/office/word/2010/wordprocessingDrawing" xmlns:wp="http://schemas.openxmlformats.org/drawingml/2006/wordprocessingDrawing" xmlns:w10="urn:schemas-microsoft-com:office:word" xmlns:w="http://schemas.openxmlformats.org/wordprocessingml/2006/main" xmlns:w14="http://schemas.microsoft.com/office/word/2010/wordml" xmlns:w15="http://schemas.microsoft.com/office/word/2012/wordml" xmlns:w16cex="http://schemas.microsoft.com/office/word/2018/wordml/cex" xmlns:w16cid="http://schemas.microsoft.com/office/word/2016/wordml/cid" xmlns:w16="http://schemas.microsoft.com/office/word/2018/wordml" xmlns:w16sdtdh="http://schemas.microsoft.com/office/word/2020/wordml/sdtdatahash" xmlns:w16se="http://schemas.microsoft.com/office/word/2015/wordml/symex" xmlns:wpg="http://schemas.microsoft.com/office/word/2010/wordprocessingGroup" xmlns:wpi="http://schemas.microsoft.com/office/word/2010/wordprocessingInk" xmlns:wne="http://schemas.microsoft.com/office/word/2006/wordml" xmlns:wps="http://schemas.microsoft.com/office/word/2010/wordprocessingShape" mc:Ignorable="w14 w15 w16se w16cid w16 w16cex w16sdtdh wp14">
   <w:footnote w:type="separator" w:id="-1">
@@ -2540,6 +2545,16 @@
 </file>
 
 <file path=word/header1.xml><?xml version="1.0" encoding="utf-8"?>
+<w:hdr xmlns:wpc="http://schemas.microsoft.com/office/word/2010/wordprocessingCanvas" xmlns:cx="http://schemas.microsoft.com/office/drawing/2014/chartex" xmlns:cx1="http://schemas.microsoft.com/office/drawing/2015/9/8/chartex" xmlns:cx2="http://schemas.microsoft.com/office/drawing/2015/10/21/chartex" xmlns:cx3="http://schemas.microsoft.com/office/drawing/2016/5/9/chartex" xmlns:cx4="http://schemas.microsoft.com/office/drawing/2016/5/10/chartex" xmlns:cx5="http://schemas.microsoft.com/office/drawing/2016/5/11/chartex" xmlns:cx6="http://schemas.microsoft.com/office/drawing/2016/5/12/chartex" xmlns:cx7="http://schemas.microsoft.com/office/drawing/2016/5/13/chartex" xmlns:cx8="http://schemas.microsoft.com/office/drawing/2016/5/14/chartex" xmlns:mc="http://schemas.openxmlformats.org/markup-compatibility/2006" xmlns:aink="http://schemas.microsoft.com/office/drawing/2016/ink" xmlns:am3d="http://schemas.microsoft.com/office/drawing/2017/model3d" xmlns:o="urn:schemas-microsoft-com:office:office" xmlns:r="http://schemas.openxmlformats.org/officeDocument/2006/relationships" xmlns:m="http://schemas.openxmlformats.org/officeDocument/2006/math" xmlns:v="urn:schemas-microsoft-com:vml" xmlns:wp14="http://schemas.microsoft.com/office/word/2010/wordprocessingDrawing" xmlns:wp="http://schemas.openxmlformats.org/drawingml/2006/wordprocessingDrawing" xmlns:w10="urn:schemas-microsoft-com:office:word" xmlns:w="http://schemas.openxmlformats.org/wordprocessingml/2006/main" xmlns:w14="http://schemas.microsoft.com/office/word/2010/wordml" xmlns:w15="http://schemas.microsoft.com/office/word/2012/wordml" xmlns:w16cex="http://schemas.microsoft.com/office/word/2018/wordml/cex" xmlns:w16cid="http://schemas.microsoft.com/office/word/2016/wordml/cid" xmlns:w16="http://schemas.microsoft.com/office/word/2018/wordml" xmlns:w16sdtdh="http://schemas.microsoft.com/office/word/2020/wordml/sdtdatahash" xmlns:w16se="http://schemas.microsoft.com/office/word/2015/wordml/symex" xmlns:wpg="http://schemas.microsoft.com/office/word/2010/wordprocessingGroup" xmlns:wpi="http://schemas.microsoft.com/office/word/2010/wordprocessingInk" xmlns:wne="http://schemas.microsoft.com/office/word/2006/wordml" xmlns:wps="http://schemas.microsoft.com/office/word/2010/wordprocessingShape" mc:Ignorable="w14 w15 w16se w16cid w16 w16cex w16sdtdh wp14">
+  <w:p>
+    <w:pPr>
+      <w:pStyle w:val="Header"/>
+    </w:pPr>
+  </w:p>
+</w:hdr>
+</file>
+
+<file path=word/header2.xml><?xml version="1.0" encoding="utf-8"?>
 <w:hdr xmlns:wpc="http://schemas.microsoft.com/office/word/2010/wordprocessingCanvas" xmlns:cx="http://schemas.microsoft.com/office/drawing/2014/chartex" xmlns:cx1="http://schemas.microsoft.com/office/drawing/2015/9/8/chartex" xmlns:cx2="http://schemas.microsoft.com/office/drawing/2015/10/21/chartex" xmlns:cx3="http://schemas.microsoft.com/office/drawing/2016/5/9/chartex" xmlns:cx4="http://schemas.microsoft.com/office/drawing/2016/5/10/chartex" xmlns:cx5="http://schemas.microsoft.com/office/drawing/2016/5/11/chartex" xmlns:cx6="http://schemas.microsoft.com/office/drawing/2016/5/12/chartex" xmlns:cx7="http://schemas.microsoft.com/office/drawing/2016/5/13/chartex" xmlns:cx8="http://schemas.microsoft.com/office/drawing/2016/5/14/chartex" xmlns:mc="http://schemas.openxmlformats.org/markup-compatibility/2006" xmlns:aink="http://schemas.microsoft.com/office/drawing/2016/ink" xmlns:am3d="http://schemas.microsoft.com/office/drawing/2017/model3d" xmlns:o="urn:schemas-microsoft-com:office:office" xmlns:r="http://schemas.openxmlformats.org/officeDocument/2006/relationships" xmlns:m="http://schemas.openxmlformats.org/officeDocument/2006/math" xmlns:v="urn:schemas-microsoft-com:vml" xmlns:wp14="http://schemas.microsoft.com/office/word/2010/wordprocessingDrawing" xmlns:wp="http://schemas.openxmlformats.org/drawingml/2006/wordprocessingDrawing" xmlns:w10="urn:schemas-microsoft-com:office:word" xmlns:w="http://schemas.openxmlformats.org/wordprocessingml/2006/main" xmlns:w14="http://schemas.microsoft.com/office/word/2010/wordml" xmlns:w15="http://schemas.microsoft.com/office/word/2012/wordml" xmlns:w16cex="http://schemas.microsoft.com/office/word/2018/wordml/cex" xmlns:w16cid="http://schemas.microsoft.com/office/word/2016/wordml/cid" xmlns:w16="http://schemas.microsoft.com/office/word/2018/wordml" xmlns:w16sdtdh="http://schemas.microsoft.com/office/word/2020/wordml/sdtdatahash" xmlns:w16se="http://schemas.microsoft.com/office/word/2015/wordml/symex" xmlns:wpg="http://schemas.microsoft.com/office/word/2010/wordprocessingGroup" xmlns:wpi="http://schemas.microsoft.com/office/word/2010/wordprocessingInk" xmlns:wne="http://schemas.microsoft.com/office/word/2006/wordml" xmlns:wps="http://schemas.microsoft.com/office/word/2010/wordprocessingShape" mc:Ignorable="w14 w15 w16se w16cid w16 w16cex w16sdtdh wp14">
   <w:tbl>
     <w:tblPr>
@@ -2675,7 +2690,19 @@
       <w:rPr>
         <w:rFonts w:ascii="Myriad-Pro, Calibri, Arial" w:hAnsi="Myriad-Pro, Calibri, Arial"/>
       </w:rPr>
-      <w:t xml:space="preserve">This record was generated by </w:t>
+      <w:t xml:space="preserve">This </w:t>
+    </w:r>
+    <w:r>
+      <w:rPr>
+        <w:rFonts w:ascii="Myriad-Pro, Calibri, Arial" w:hAnsi="Myriad-Pro, Calibri, Arial"/>
+      </w:rPr>
+      <w:t>report</w:t>
+    </w:r>
+    <w:r>
+      <w:rPr>
+        <w:rFonts w:ascii="Myriad-Pro, Calibri, Arial" w:hAnsi="Myriad-Pro, Calibri, Arial"/>
+      </w:rPr>
+      <w:t xml:space="preserve"> was generated by </w:t>
     </w:r>
     <w:r>
       <w:rPr>
@@ -3162,6 +3189,16 @@
       </w:rPr>
       <w:t>}</w:t>
     </w:r>
+  </w:p>
+</w:hdr>
+</file>
+
+<file path=word/header3.xml><?xml version="1.0" encoding="utf-8"?>
+<w:hdr xmlns:wpc="http://schemas.microsoft.com/office/word/2010/wordprocessingCanvas" xmlns:cx="http://schemas.microsoft.com/office/drawing/2014/chartex" xmlns:cx1="http://schemas.microsoft.com/office/drawing/2015/9/8/chartex" xmlns:cx2="http://schemas.microsoft.com/office/drawing/2015/10/21/chartex" xmlns:cx3="http://schemas.microsoft.com/office/drawing/2016/5/9/chartex" xmlns:cx4="http://schemas.microsoft.com/office/drawing/2016/5/10/chartex" xmlns:cx5="http://schemas.microsoft.com/office/drawing/2016/5/11/chartex" xmlns:cx6="http://schemas.microsoft.com/office/drawing/2016/5/12/chartex" xmlns:cx7="http://schemas.microsoft.com/office/drawing/2016/5/13/chartex" xmlns:cx8="http://schemas.microsoft.com/office/drawing/2016/5/14/chartex" xmlns:mc="http://schemas.openxmlformats.org/markup-compatibility/2006" xmlns:aink="http://schemas.microsoft.com/office/drawing/2016/ink" xmlns:am3d="http://schemas.microsoft.com/office/drawing/2017/model3d" xmlns:o="urn:schemas-microsoft-com:office:office" xmlns:r="http://schemas.openxmlformats.org/officeDocument/2006/relationships" xmlns:m="http://schemas.openxmlformats.org/officeDocument/2006/math" xmlns:v="urn:schemas-microsoft-com:vml" xmlns:wp14="http://schemas.microsoft.com/office/word/2010/wordprocessingDrawing" xmlns:wp="http://schemas.openxmlformats.org/drawingml/2006/wordprocessingDrawing" xmlns:w10="urn:schemas-microsoft-com:office:word" xmlns:w="http://schemas.openxmlformats.org/wordprocessingml/2006/main" xmlns:w14="http://schemas.microsoft.com/office/word/2010/wordml" xmlns:w15="http://schemas.microsoft.com/office/word/2012/wordml" xmlns:w16cex="http://schemas.microsoft.com/office/word/2018/wordml/cex" xmlns:w16cid="http://schemas.microsoft.com/office/word/2016/wordml/cid" xmlns:w16="http://schemas.microsoft.com/office/word/2018/wordml" xmlns:w16sdtdh="http://schemas.microsoft.com/office/word/2020/wordml/sdtdatahash" xmlns:w16se="http://schemas.microsoft.com/office/word/2015/wordml/symex" xmlns:wpg="http://schemas.microsoft.com/office/word/2010/wordprocessingGroup" xmlns:wpi="http://schemas.microsoft.com/office/word/2010/wordprocessingInk" xmlns:wne="http://schemas.microsoft.com/office/word/2006/wordml" xmlns:wps="http://schemas.microsoft.com/office/word/2010/wordprocessingShape" mc:Ignorable="w14 w15 w16se w16cid w16 w16cex w16sdtdh wp14">
+  <w:p>
+    <w:pPr>
+      <w:pStyle w:val="Header"/>
+    </w:pPr>
   </w:p>
 </w:hdr>
 </file>

</xml_diff>

<commit_message>
Covid Results Report (#2533)
* Add xlsx templates for covid, imms, and sa for AB#10829, AB#10834, AB#10845, and AB#10847 (#2535)
</commit_message>
<xml_diff>
--- a/Apps/WebClient/src/Server/Assets/Templates/ImmunizationReport.docx
+++ b/Apps/WebClient/src/Server/Assets/Templates/ImmunizationReport.docx
@@ -1607,16 +1607,8 @@
         <w:rPr>
           <w:color w:val="auto"/>
         </w:rPr>
-        <w:t xml:space="preserve">DISCLAIMER: Provincial Immunization Registry record only. Immunization history </w:t>
+        <w:t>DISCLAIMER: Provincial Immunization Registry record only. Immunization history displayed</w:t>
       </w:r>
-      <w:proofErr w:type="gramStart"/>
-      <w:r>
-        <w:rPr>
-          <w:color w:val="auto"/>
-        </w:rPr>
-        <w:t>displayed</w:t>
-      </w:r>
-      <w:proofErr w:type="gramEnd"/>
     </w:p>
     <w:p>
       <w:pPr>
@@ -2325,9 +2317,12 @@
       </w:r>
     </w:p>
     <w:sectPr>
-      <w:headerReference w:type="default" r:id="rId7"/>
-      <w:footerReference w:type="even" r:id="rId8"/>
-      <w:footerReference w:type="default" r:id="rId9"/>
+      <w:headerReference w:type="even" r:id="rId7"/>
+      <w:headerReference w:type="default" r:id="rId8"/>
+      <w:footerReference w:type="even" r:id="rId9"/>
+      <w:footerReference w:type="default" r:id="rId10"/>
+      <w:headerReference w:type="first" r:id="rId11"/>
+      <w:footerReference w:type="first" r:id="rId12"/>
       <w:pgSz w:w="12240" w:h="15840"/>
       <w:pgMar w:top="720" w:right="720" w:bottom="720" w:left="720" w:header="708" w:footer="708" w:gutter="0"/>
       <w:cols w:space="708"/>
@@ -2520,6 +2515,16 @@
 </w:ftr>
 </file>
 
+<file path=word/footer3.xml><?xml version="1.0" encoding="utf-8"?>
+<w:ftr xmlns:wpc="http://schemas.microsoft.com/office/word/2010/wordprocessingCanvas" xmlns:cx="http://schemas.microsoft.com/office/drawing/2014/chartex" xmlns:cx1="http://schemas.microsoft.com/office/drawing/2015/9/8/chartex" xmlns:cx2="http://schemas.microsoft.com/office/drawing/2015/10/21/chartex" xmlns:cx3="http://schemas.microsoft.com/office/drawing/2016/5/9/chartex" xmlns:cx4="http://schemas.microsoft.com/office/drawing/2016/5/10/chartex" xmlns:cx5="http://schemas.microsoft.com/office/drawing/2016/5/11/chartex" xmlns:cx6="http://schemas.microsoft.com/office/drawing/2016/5/12/chartex" xmlns:cx7="http://schemas.microsoft.com/office/drawing/2016/5/13/chartex" xmlns:cx8="http://schemas.microsoft.com/office/drawing/2016/5/14/chartex" xmlns:mc="http://schemas.openxmlformats.org/markup-compatibility/2006" xmlns:aink="http://schemas.microsoft.com/office/drawing/2016/ink" xmlns:am3d="http://schemas.microsoft.com/office/drawing/2017/model3d" xmlns:o="urn:schemas-microsoft-com:office:office" xmlns:r="http://schemas.openxmlformats.org/officeDocument/2006/relationships" xmlns:m="http://schemas.openxmlformats.org/officeDocument/2006/math" xmlns:v="urn:schemas-microsoft-com:vml" xmlns:wp14="http://schemas.microsoft.com/office/word/2010/wordprocessingDrawing" xmlns:wp="http://schemas.openxmlformats.org/drawingml/2006/wordprocessingDrawing" xmlns:w10="urn:schemas-microsoft-com:office:word" xmlns:w="http://schemas.openxmlformats.org/wordprocessingml/2006/main" xmlns:w14="http://schemas.microsoft.com/office/word/2010/wordml" xmlns:w15="http://schemas.microsoft.com/office/word/2012/wordml" xmlns:w16cex="http://schemas.microsoft.com/office/word/2018/wordml/cex" xmlns:w16cid="http://schemas.microsoft.com/office/word/2016/wordml/cid" xmlns:w16="http://schemas.microsoft.com/office/word/2018/wordml" xmlns:w16sdtdh="http://schemas.microsoft.com/office/word/2020/wordml/sdtdatahash" xmlns:w16se="http://schemas.microsoft.com/office/word/2015/wordml/symex" xmlns:wpg="http://schemas.microsoft.com/office/word/2010/wordprocessingGroup" xmlns:wpi="http://schemas.microsoft.com/office/word/2010/wordprocessingInk" xmlns:wne="http://schemas.microsoft.com/office/word/2006/wordml" xmlns:wps="http://schemas.microsoft.com/office/word/2010/wordprocessingShape" mc:Ignorable="w14 w15 w16se w16cid w16 w16cex w16sdtdh wp14">
+  <w:p>
+    <w:pPr>
+      <w:pStyle w:val="Footer"/>
+    </w:pPr>
+  </w:p>
+</w:ftr>
+</file>
+
 <file path=word/footnotes.xml><?xml version="1.0" encoding="utf-8"?>
 <w:footnotes xmlns:wpc="http://schemas.microsoft.com/office/word/2010/wordprocessingCanvas" xmlns:cx="http://schemas.microsoft.com/office/drawing/2014/chartex" xmlns:cx1="http://schemas.microsoft.com/office/drawing/2015/9/8/chartex" xmlns:cx2="http://schemas.microsoft.com/office/drawing/2015/10/21/chartex" xmlns:cx3="http://schemas.microsoft.com/office/drawing/2016/5/9/chartex" xmlns:cx4="http://schemas.microsoft.com/office/drawing/2016/5/10/chartex" xmlns:cx5="http://schemas.microsoft.com/office/drawing/2016/5/11/chartex" xmlns:cx6="http://schemas.microsoft.com/office/drawing/2016/5/12/chartex" xmlns:cx7="http://schemas.microsoft.com/office/drawing/2016/5/13/chartex" xmlns:cx8="http://schemas.microsoft.com/office/drawing/2016/5/14/chartex" xmlns:mc="http://schemas.openxmlformats.org/markup-compatibility/2006" xmlns:aink="http://schemas.microsoft.com/office/drawing/2016/ink" xmlns:am3d="http://schemas.microsoft.com/office/drawing/2017/model3d" xmlns:o="urn:schemas-microsoft-com:office:office" xmlns:r="http://schemas.openxmlformats.org/officeDocument/2006/relationships" xmlns:m="http://schemas.openxmlformats.org/officeDocument/2006/math" xmlns:v="urn:schemas-microsoft-com:vml" xmlns:wp14="http://schemas.microsoft.com/office/word/2010/wordprocessingDrawing" xmlns:wp="http://schemas.openxmlformats.org/drawingml/2006/wordprocessingDrawing" xmlns:w10="urn:schemas-microsoft-com:office:word" xmlns:w="http://schemas.openxmlformats.org/wordprocessingml/2006/main" xmlns:w14="http://schemas.microsoft.com/office/word/2010/wordml" xmlns:w15="http://schemas.microsoft.com/office/word/2012/wordml" xmlns:w16cex="http://schemas.microsoft.com/office/word/2018/wordml/cex" xmlns:w16cid="http://schemas.microsoft.com/office/word/2016/wordml/cid" xmlns:w16="http://schemas.microsoft.com/office/word/2018/wordml" xmlns:w16sdtdh="http://schemas.microsoft.com/office/word/2020/wordml/sdtdatahash" xmlns:w16se="http://schemas.microsoft.com/office/word/2015/wordml/symex" xmlns:wpg="http://schemas.microsoft.com/office/word/2010/wordprocessingGroup" xmlns:wpi="http://schemas.microsoft.com/office/word/2010/wordprocessingInk" xmlns:wne="http://schemas.microsoft.com/office/word/2006/wordml" xmlns:wps="http://schemas.microsoft.com/office/word/2010/wordprocessingShape" mc:Ignorable="w14 w15 w16se w16cid w16 w16cex w16sdtdh wp14">
   <w:footnote w:type="separator" w:id="-1">
@@ -2540,6 +2545,16 @@
 </file>
 
 <file path=word/header1.xml><?xml version="1.0" encoding="utf-8"?>
+<w:hdr xmlns:wpc="http://schemas.microsoft.com/office/word/2010/wordprocessingCanvas" xmlns:cx="http://schemas.microsoft.com/office/drawing/2014/chartex" xmlns:cx1="http://schemas.microsoft.com/office/drawing/2015/9/8/chartex" xmlns:cx2="http://schemas.microsoft.com/office/drawing/2015/10/21/chartex" xmlns:cx3="http://schemas.microsoft.com/office/drawing/2016/5/9/chartex" xmlns:cx4="http://schemas.microsoft.com/office/drawing/2016/5/10/chartex" xmlns:cx5="http://schemas.microsoft.com/office/drawing/2016/5/11/chartex" xmlns:cx6="http://schemas.microsoft.com/office/drawing/2016/5/12/chartex" xmlns:cx7="http://schemas.microsoft.com/office/drawing/2016/5/13/chartex" xmlns:cx8="http://schemas.microsoft.com/office/drawing/2016/5/14/chartex" xmlns:mc="http://schemas.openxmlformats.org/markup-compatibility/2006" xmlns:aink="http://schemas.microsoft.com/office/drawing/2016/ink" xmlns:am3d="http://schemas.microsoft.com/office/drawing/2017/model3d" xmlns:o="urn:schemas-microsoft-com:office:office" xmlns:r="http://schemas.openxmlformats.org/officeDocument/2006/relationships" xmlns:m="http://schemas.openxmlformats.org/officeDocument/2006/math" xmlns:v="urn:schemas-microsoft-com:vml" xmlns:wp14="http://schemas.microsoft.com/office/word/2010/wordprocessingDrawing" xmlns:wp="http://schemas.openxmlformats.org/drawingml/2006/wordprocessingDrawing" xmlns:w10="urn:schemas-microsoft-com:office:word" xmlns:w="http://schemas.openxmlformats.org/wordprocessingml/2006/main" xmlns:w14="http://schemas.microsoft.com/office/word/2010/wordml" xmlns:w15="http://schemas.microsoft.com/office/word/2012/wordml" xmlns:w16cex="http://schemas.microsoft.com/office/word/2018/wordml/cex" xmlns:w16cid="http://schemas.microsoft.com/office/word/2016/wordml/cid" xmlns:w16="http://schemas.microsoft.com/office/word/2018/wordml" xmlns:w16sdtdh="http://schemas.microsoft.com/office/word/2020/wordml/sdtdatahash" xmlns:w16se="http://schemas.microsoft.com/office/word/2015/wordml/symex" xmlns:wpg="http://schemas.microsoft.com/office/word/2010/wordprocessingGroup" xmlns:wpi="http://schemas.microsoft.com/office/word/2010/wordprocessingInk" xmlns:wne="http://schemas.microsoft.com/office/word/2006/wordml" xmlns:wps="http://schemas.microsoft.com/office/word/2010/wordprocessingShape" mc:Ignorable="w14 w15 w16se w16cid w16 w16cex w16sdtdh wp14">
+  <w:p>
+    <w:pPr>
+      <w:pStyle w:val="Header"/>
+    </w:pPr>
+  </w:p>
+</w:hdr>
+</file>
+
+<file path=word/header2.xml><?xml version="1.0" encoding="utf-8"?>
 <w:hdr xmlns:wpc="http://schemas.microsoft.com/office/word/2010/wordprocessingCanvas" xmlns:cx="http://schemas.microsoft.com/office/drawing/2014/chartex" xmlns:cx1="http://schemas.microsoft.com/office/drawing/2015/9/8/chartex" xmlns:cx2="http://schemas.microsoft.com/office/drawing/2015/10/21/chartex" xmlns:cx3="http://schemas.microsoft.com/office/drawing/2016/5/9/chartex" xmlns:cx4="http://schemas.microsoft.com/office/drawing/2016/5/10/chartex" xmlns:cx5="http://schemas.microsoft.com/office/drawing/2016/5/11/chartex" xmlns:cx6="http://schemas.microsoft.com/office/drawing/2016/5/12/chartex" xmlns:cx7="http://schemas.microsoft.com/office/drawing/2016/5/13/chartex" xmlns:cx8="http://schemas.microsoft.com/office/drawing/2016/5/14/chartex" xmlns:mc="http://schemas.openxmlformats.org/markup-compatibility/2006" xmlns:aink="http://schemas.microsoft.com/office/drawing/2016/ink" xmlns:am3d="http://schemas.microsoft.com/office/drawing/2017/model3d" xmlns:o="urn:schemas-microsoft-com:office:office" xmlns:r="http://schemas.openxmlformats.org/officeDocument/2006/relationships" xmlns:m="http://schemas.openxmlformats.org/officeDocument/2006/math" xmlns:v="urn:schemas-microsoft-com:vml" xmlns:wp14="http://schemas.microsoft.com/office/word/2010/wordprocessingDrawing" xmlns:wp="http://schemas.openxmlformats.org/drawingml/2006/wordprocessingDrawing" xmlns:w10="urn:schemas-microsoft-com:office:word" xmlns:w="http://schemas.openxmlformats.org/wordprocessingml/2006/main" xmlns:w14="http://schemas.microsoft.com/office/word/2010/wordml" xmlns:w15="http://schemas.microsoft.com/office/word/2012/wordml" xmlns:w16cex="http://schemas.microsoft.com/office/word/2018/wordml/cex" xmlns:w16cid="http://schemas.microsoft.com/office/word/2016/wordml/cid" xmlns:w16="http://schemas.microsoft.com/office/word/2018/wordml" xmlns:w16sdtdh="http://schemas.microsoft.com/office/word/2020/wordml/sdtdatahash" xmlns:w16se="http://schemas.microsoft.com/office/word/2015/wordml/symex" xmlns:wpg="http://schemas.microsoft.com/office/word/2010/wordprocessingGroup" xmlns:wpi="http://schemas.microsoft.com/office/word/2010/wordprocessingInk" xmlns:wne="http://schemas.microsoft.com/office/word/2006/wordml" xmlns:wps="http://schemas.microsoft.com/office/word/2010/wordprocessingShape" mc:Ignorable="w14 w15 w16se w16cid w16 w16cex w16sdtdh wp14">
   <w:tbl>
     <w:tblPr>
@@ -2675,7 +2690,19 @@
       <w:rPr>
         <w:rFonts w:ascii="Myriad-Pro, Calibri, Arial" w:hAnsi="Myriad-Pro, Calibri, Arial"/>
       </w:rPr>
-      <w:t xml:space="preserve">This record was generated by </w:t>
+      <w:t xml:space="preserve">This </w:t>
+    </w:r>
+    <w:r>
+      <w:rPr>
+        <w:rFonts w:ascii="Myriad-Pro, Calibri, Arial" w:hAnsi="Myriad-Pro, Calibri, Arial"/>
+      </w:rPr>
+      <w:t>report</w:t>
+    </w:r>
+    <w:r>
+      <w:rPr>
+        <w:rFonts w:ascii="Myriad-Pro, Calibri, Arial" w:hAnsi="Myriad-Pro, Calibri, Arial"/>
+      </w:rPr>
+      <w:t xml:space="preserve"> was generated by </w:t>
     </w:r>
     <w:r>
       <w:rPr>
@@ -3162,6 +3189,16 @@
       </w:rPr>
       <w:t>}</w:t>
     </w:r>
+  </w:p>
+</w:hdr>
+</file>
+
+<file path=word/header3.xml><?xml version="1.0" encoding="utf-8"?>
+<w:hdr xmlns:wpc="http://schemas.microsoft.com/office/word/2010/wordprocessingCanvas" xmlns:cx="http://schemas.microsoft.com/office/drawing/2014/chartex" xmlns:cx1="http://schemas.microsoft.com/office/drawing/2015/9/8/chartex" xmlns:cx2="http://schemas.microsoft.com/office/drawing/2015/10/21/chartex" xmlns:cx3="http://schemas.microsoft.com/office/drawing/2016/5/9/chartex" xmlns:cx4="http://schemas.microsoft.com/office/drawing/2016/5/10/chartex" xmlns:cx5="http://schemas.microsoft.com/office/drawing/2016/5/11/chartex" xmlns:cx6="http://schemas.microsoft.com/office/drawing/2016/5/12/chartex" xmlns:cx7="http://schemas.microsoft.com/office/drawing/2016/5/13/chartex" xmlns:cx8="http://schemas.microsoft.com/office/drawing/2016/5/14/chartex" xmlns:mc="http://schemas.openxmlformats.org/markup-compatibility/2006" xmlns:aink="http://schemas.microsoft.com/office/drawing/2016/ink" xmlns:am3d="http://schemas.microsoft.com/office/drawing/2017/model3d" xmlns:o="urn:schemas-microsoft-com:office:office" xmlns:r="http://schemas.openxmlformats.org/officeDocument/2006/relationships" xmlns:m="http://schemas.openxmlformats.org/officeDocument/2006/math" xmlns:v="urn:schemas-microsoft-com:vml" xmlns:wp14="http://schemas.microsoft.com/office/word/2010/wordprocessingDrawing" xmlns:wp="http://schemas.openxmlformats.org/drawingml/2006/wordprocessingDrawing" xmlns:w10="urn:schemas-microsoft-com:office:word" xmlns:w="http://schemas.openxmlformats.org/wordprocessingml/2006/main" xmlns:w14="http://schemas.microsoft.com/office/word/2010/wordml" xmlns:w15="http://schemas.microsoft.com/office/word/2012/wordml" xmlns:w16cex="http://schemas.microsoft.com/office/word/2018/wordml/cex" xmlns:w16cid="http://schemas.microsoft.com/office/word/2016/wordml/cid" xmlns:w16="http://schemas.microsoft.com/office/word/2018/wordml" xmlns:w16sdtdh="http://schemas.microsoft.com/office/word/2020/wordml/sdtdatahash" xmlns:w16se="http://schemas.microsoft.com/office/word/2015/wordml/symex" xmlns:wpg="http://schemas.microsoft.com/office/word/2010/wordprocessingGroup" xmlns:wpi="http://schemas.microsoft.com/office/word/2010/wordprocessingInk" xmlns:wne="http://schemas.microsoft.com/office/word/2006/wordml" xmlns:wps="http://schemas.microsoft.com/office/word/2010/wordprocessingShape" mc:Ignorable="w14 w15 w16se w16cid w16 w16cex w16sdtdh wp14">
+  <w:p>
+    <w:pPr>
+      <w:pStyle w:val="Header"/>
+    </w:pPr>
   </w:p>
 </w:hdr>
 </file>

</xml_diff>

<commit_message>
Fixed immunization report date
</commit_message>
<xml_diff>
--- a/Apps/WebClient/src/Server/Assets/Templates/ImmunizationReport.docx
+++ b/Apps/WebClient/src/Server/Assets/Templates/ImmunizationReport.docx
@@ -1904,14 +1904,24 @@
               <w:rPr>
                 <w:rFonts w:ascii="Myriad-Pro, Calibri, Arial" w:hAnsi="Myriad-Pro, Calibri, Arial"/>
               </w:rPr>
-              <w:t>{d</w:t>
-            </w:r>
-            <w:r>
-              <w:rPr>
-                <w:rFonts w:ascii="Myriad-Pro, Calibri, Arial" w:hAnsi="Myriad-Pro, Calibri, Arial"/>
-              </w:rPr>
-              <w:t xml:space="preserve"> recommendations</w:t>
-            </w:r>
+              <w:t>{</w:t>
+            </w:r>
+            <w:proofErr w:type="spellStart"/>
+            <w:proofErr w:type="gramStart"/>
+            <w:r>
+              <w:rPr>
+                <w:rFonts w:ascii="Myriad-Pro, Calibri, Arial" w:hAnsi="Myriad-Pro, Calibri, Arial"/>
+              </w:rPr>
+              <w:t>d.</w:t>
+            </w:r>
+            <w:r>
+              <w:rPr>
+                <w:rFonts w:ascii="Myriad-Pro, Calibri, Arial" w:hAnsi="Myriad-Pro, Calibri, Arial"/>
+              </w:rPr>
+              <w:t>recommendations</w:t>
+            </w:r>
+            <w:proofErr w:type="spellEnd"/>
+            <w:proofErr w:type="gramEnd"/>
             <w:r>
               <w:rPr>
                 <w:rFonts w:ascii="Myriad-Pro, Calibri, Arial" w:hAnsi="Myriad-Pro, Calibri, Arial"/>
@@ -1926,7 +1936,6 @@
               <w:t>i</w:t>
             </w:r>
             <w:proofErr w:type="spellEnd"/>
-            <w:proofErr w:type="gramStart"/>
             <w:r>
               <w:rPr>
                 <w:rFonts w:ascii="Myriad-Pro, Calibri, Arial" w:hAnsi="Myriad-Pro, Calibri, Arial"/>
@@ -1938,14 +1947,7 @@
               <w:rPr>
                 <w:rFonts w:ascii="Myriad-Pro, Calibri, Arial" w:hAnsi="Myriad-Pro, Calibri, Arial"/>
               </w:rPr>
-              <w:t>due</w:t>
-            </w:r>
-            <w:proofErr w:type="gramEnd"/>
-            <w:r>
-              <w:rPr>
-                <w:rFonts w:ascii="Myriad-Pro, Calibri, Arial" w:hAnsi="Myriad-Pro, Calibri, Arial"/>
-              </w:rPr>
-              <w:t>_date</w:t>
+              <w:t>due_date</w:t>
             </w:r>
             <w:proofErr w:type="spellEnd"/>
             <w:r>

</xml_diff>